<commit_message>
added "mark to delete" func to contract, specification, invoice
</commit_message>
<xml_diff>
--- a/firmmanager/static/app_documents/layouts/specification.docx
+++ b/firmmanager/static/app_documents/layouts/specification.docx
@@ -48,7 +48,7 @@
                 <w:iCs/>
                 <w:lang w:val="ru-RU"/>
               </w:rPr>
-              <w:t xml:space="preserve">СПЕЦИФИКАЦИЯ № 1 К КОНТРАКТУ №  от .</w:t>
+              <w:t xml:space="preserve">СПЕЦИФИКАЦИЯ № 1 К КОНТРАКТУ № 2021-001 от .</w:t>
             </w:r>
           </w:p>
         </w:tc>
@@ -381,7 +381,7 @@
                 <w:iCs/>
                 <w:lang w:val="ru-RU"/>
               </w:rPr>
-              <w:t xml:space="preserve"> </w:t>
+              <w:t xml:space="preserve">2021-001 </w:t>
             </w:r>
             <w:r>
               <w:rPr>
@@ -1025,193 +1025,160 @@
               </w:tc>
             </w:tr>
             <w:tr>
-              <w:trPr/>
+              <w:trPr>
+                <w:trHeight w:val="442" w:hRule="atLeast"/>
+              </w:trPr>
               <w:tc>
                 <w:tcPr>
-                  <w:tcW w:w="4765" w:type="dxa"/>
+                  <w:tcW w:w="5029" w:type="dxa"/>
+                  <w:gridSpan w:val="2"/>
                   <w:tcBorders>
-                    <w:top w:val="single" w:sz="2" w:space="0" w:color="000001"/>
-                    <w:left w:val="single" w:sz="2" w:space="0" w:color="000001"/>
-                    <w:bottom w:val="single" w:sz="2" w:space="0" w:color="000001"/>
+                    <w:top w:val="single" w:sz="4" w:space="0" w:color="000000"/>
+                    <w:left w:val="single" w:sz="8" w:space="0" w:color="000000"/>
+                    <w:bottom w:val="single" w:sz="8" w:space="0" w:color="000000"/>
                   </w:tcBorders>
+                  <w:vAlign w:val="center"/>
                 </w:tcPr>
                 <w:p>
                   <w:pPr>
-                    <w:pStyle w:val="Obsahtabulky"/>
+                    <w:pStyle w:val="Normal"/>
+                    <w:snapToGrid w:val="false"/>
+                    <w:spacing w:lineRule="auto" w:line="240" w:before="0" w:after="0"/>
                     <w:jc w:val="center"/>
                     <w:rPr/>
                   </w:pPr>
                   <w:r>
                     <w:rPr>
-                      <w:rFonts w:eastAsia="SimSun" w:cs="Times New Roman"/>
-                      <w:b/>
-                      <w:bCs/>
-                      <w:color w:val="auto"/>
-                      <w:kern w:val="0"/>
-                      <w:sz w:val="24"/>
-                      <w:szCs w:val="24"/>
-                      <w:lang w:val="en-GB" w:eastAsia="ar-SA" w:bidi="ar-SA"/>
-                    </w:rPr>
-                    <w:t xml:space="preserve">Чаша</w:t>
-                  </w:r>
-                </w:p>
-                <w:p>
-                  <w:pPr>
-                    <w:pStyle w:val="Obsahtabulky"/>
-                    <w:jc w:val="center"/>
-                    <w:rPr/>
-                  </w:pPr>
-                  <w:r>
-                    <w:rPr>
-                      <w:rFonts w:eastAsia="SimSun" w:cs="Times New Roman"/>
-                      <w:b/>
-                      <w:bCs/>
-                      <w:color w:val="auto"/>
-                      <w:kern w:val="0"/>
-                      <w:sz w:val="24"/>
-                      <w:szCs w:val="24"/>
-                      <w:lang w:val="en-GB" w:eastAsia="ar-SA" w:bidi="ar-SA"/>
-                    </w:rPr>
-                    <w:t xml:space="preserve">Forcers</w:t>
-                  </w:r>
-                </w:p>
-                <w:p>
-                  <w:pPr>
-                    <w:pStyle w:val="Obsahtabulky"/>
-                    <w:jc w:val="center"/>
-                    <w:rPr/>
-                  </w:pPr>
-                  <w:r>
-                    <w:rPr>
-                      <w:rFonts w:eastAsia="SimSun" w:cs="Times New Roman"/>
-                      <w:b/>
-                      <w:bCs/>
-                      <w:color w:val="auto"/>
-                      <w:kern w:val="0"/>
-                      <w:sz w:val="24"/>
-                      <w:szCs w:val="24"/>
-                      <w:lang w:val="en-GB" w:eastAsia="ar-SA" w:bidi="ar-SA"/>
-                    </w:rPr>
-                    <w:t xml:space="preserve">Красный</w:t>
+                      <w:rFonts w:cs="Times New Roman"/>
+                      <w:lang w:val="ru-RU" w:eastAsia="ru-RU"/>
+                    </w:rPr>
+                    <w:t xml:space="preserve">Ставка НДС / </w:t>
+                  </w:r>
+                  <w:r>
+                    <w:rPr>
+                      <w:rFonts w:cs="Times New Roman"/>
+                      <w:lang w:eastAsia="ru-RU"/>
+                    </w:rPr>
+                    <w:t>VAT Fee</w:t>
                   </w:r>
                 </w:p>
               </w:tc>
               <w:tc>
                 <w:tcPr>
-                  <w:tcW w:w="1013" w:type="dxa"/>
-                  <w:gridSpan w:val="2"/>
+                  <w:tcW w:w="990" w:type="dxa"/>
+                  <w:gridSpan w:val="3"/>
                   <w:tcBorders>
-                    <w:top w:val="single" w:sz="2" w:space="0" w:color="000001"/>
-                    <w:left w:val="single" w:sz="2" w:space="0" w:color="000001"/>
-                    <w:bottom w:val="single" w:sz="2" w:space="0" w:color="000001"/>
+                    <w:top w:val="single" w:sz="4" w:space="0" w:color="000000"/>
+                    <w:left w:val="single" w:sz="8" w:space="0" w:color="000000"/>
+                    <w:bottom w:val="single" w:sz="8" w:space="0" w:color="000000"/>
                   </w:tcBorders>
+                  <w:vAlign w:val="center"/>
                 </w:tcPr>
                 <w:p>
                   <w:pPr>
-                    <w:pStyle w:val="Obsahtabulky"/>
-                    <w:spacing w:before="0" w:after="0"/>
+                    <w:pStyle w:val="Normal"/>
+                    <w:snapToGrid w:val="false"/>
+                    <w:spacing w:lineRule="auto" w:line="240" w:before="0" w:after="0"/>
                     <w:jc w:val="center"/>
-                    <w:rPr/>
+                    <w:rPr>
+                      <w:rFonts w:ascii="Times New Roman" w:hAnsi="Times New Roman" w:cs="Times New Roman"/>
+                      <w:color w:val="000000"/>
+                    </w:rPr>
                   </w:pPr>
                   <w:r>
                     <w:rPr>
-                      <w:rFonts w:eastAsia="SimSun" w:cs="Times New Roman"/>
-                      <w:color w:val="auto"/>
-                      <w:kern w:val="0"/>
-                      <w:sz w:val="24"/>
-                      <w:szCs w:val="24"/>
-                      <w:lang w:val="en-GB" w:eastAsia="ar-SA" w:bidi="ar-SA"/>
-                    </w:rPr>
-                    <w:t>шт.</w:t>
+                      <w:rFonts w:cs="Times New Roman"/>
+                      <w:color w:val="000000"/>
+                    </w:rPr>
                   </w:r>
                 </w:p>
               </w:tc>
               <w:tc>
                 <w:tcPr>
-                  <w:tcW w:w="1026" w:type="dxa"/>
-                  <w:gridSpan w:val="4"/>
+                  <w:tcW w:w="990" w:type="dxa"/>
+                  <w:gridSpan w:val="3"/>
                   <w:tcBorders>
-                    <w:top w:val="single" w:sz="2" w:space="0" w:color="000001"/>
-                    <w:left w:val="single" w:sz="2" w:space="0" w:color="000001"/>
-                    <w:bottom w:val="single" w:sz="2" w:space="0" w:color="000001"/>
+                    <w:top w:val="single" w:sz="4" w:space="0" w:color="000000"/>
+                    <w:left w:val="single" w:sz="8" w:space="0" w:color="000000"/>
+                    <w:bottom w:val="single" w:sz="8" w:space="0" w:color="000000"/>
                   </w:tcBorders>
+                  <w:vAlign w:val="center"/>
                 </w:tcPr>
                 <w:p>
                   <w:pPr>
-                    <w:pStyle w:val="Obsahtabulky"/>
-                    <w:jc w:val="center"/>
-                    <w:rPr/>
+                    <w:pStyle w:val="Normal"/>
+                    <w:snapToGrid w:val="false"/>
+                    <w:spacing w:lineRule="auto" w:line="240" w:before="0" w:after="0"/>
+                    <w:rPr>
+                      <w:rFonts w:ascii="Times New Roman" w:hAnsi="Times New Roman" w:cs="Times New Roman"/>
+                      <w:color w:val="000000"/>
+                    </w:rPr>
                   </w:pPr>
                   <w:r>
                     <w:rPr>
-                      <w:rFonts w:eastAsia="SimSun" w:cs="Times New Roman"/>
-                      <w:color w:val="auto"/>
-                      <w:kern w:val="0"/>
-                      <w:sz w:val="24"/>
-                      <w:szCs w:val="24"/>
-                      <w:lang w:val="en-GB" w:eastAsia="ar-SA" w:bidi="ar-SA"/>
-                    </w:rPr>
-                    <w:t xml:space="preserve">5</w:t>
+                      <w:rFonts w:cs="Times New Roman"/>
+                      <w:color w:val="000000"/>
+                    </w:rPr>
                   </w:r>
                 </w:p>
               </w:tc>
               <w:tc>
                 <w:tcPr>
-                  <w:tcW w:w="1815" w:type="dxa"/>
-                  <w:gridSpan w:val="2"/>
+                  <w:tcW w:w="1850" w:type="dxa"/>
+                  <w:gridSpan w:val="3"/>
                   <w:tcBorders>
-                    <w:top w:val="single" w:sz="2" w:space="0" w:color="000001"/>
-                    <w:left w:val="single" w:sz="2" w:space="0" w:color="000001"/>
-                    <w:bottom w:val="single" w:sz="2" w:space="0" w:color="000001"/>
-                    <w:right w:val="single" w:sz="2" w:space="0" w:color="000001"/>
+                    <w:top w:val="single" w:sz="4" w:space="0" w:color="000000"/>
+                    <w:left w:val="single" w:sz="8" w:space="0" w:color="000000"/>
+                    <w:bottom w:val="single" w:sz="8" w:space="0" w:color="000000"/>
                   </w:tcBorders>
+                  <w:vAlign w:val="center"/>
                 </w:tcPr>
                 <w:p>
                   <w:pPr>
-                    <w:pStyle w:val="Obsahtabulky"/>
-                    <w:jc w:val="center"/>
-                    <w:rPr/>
+                    <w:pStyle w:val="Normal"/>
+                    <w:snapToGrid w:val="false"/>
+                    <w:spacing w:lineRule="auto" w:line="240" w:before="0" w:after="0"/>
+                    <w:rPr>
+                      <w:rFonts w:ascii="Times New Roman" w:hAnsi="Times New Roman" w:cs="Times New Roman"/>
+                      <w:color w:val="000000"/>
+                    </w:rPr>
                   </w:pPr>
                   <w:r>
                     <w:rPr>
-                      <w:rFonts w:eastAsia="SimSun" w:cs="Times New Roman"/>
-                      <w:color w:val="auto"/>
-                      <w:kern w:val="0"/>
-                      <w:sz w:val="24"/>
-                      <w:szCs w:val="24"/>
-                      <w:lang w:val="en-GB" w:eastAsia="ar-SA" w:bidi="ar-SA"/>
-                    </w:rPr>
-                    <w:t xml:space="preserve">600.00</w:t>
+                      <w:rFonts w:cs="Times New Roman"/>
+                      <w:color w:val="000000"/>
+                    </w:rPr>
                   </w:r>
                 </w:p>
               </w:tc>
               <w:tc>
                 <w:tcPr>
-                  <w:tcW w:w="1810" w:type="dxa"/>
-                  <w:gridSpan w:val="3"/>
+                  <w:tcW w:w="1570" w:type="dxa"/>
                   <w:tcBorders>
-                    <w:top w:val="single" w:sz="2" w:space="0" w:color="000001"/>
-                    <w:left w:val="single" w:sz="2" w:space="0" w:color="000001"/>
-                    <w:bottom w:val="single" w:sz="2" w:space="0" w:color="000001"/>
-                    <w:right w:val="single" w:sz="2" w:space="0" w:color="000001"/>
+                    <w:top w:val="single" w:sz="4" w:space="0" w:color="000000"/>
+                    <w:left w:val="single" w:sz="8" w:space="0" w:color="000000"/>
+                    <w:bottom w:val="single" w:sz="8" w:space="0" w:color="000000"/>
+                    <w:right w:val="single" w:sz="8" w:space="0" w:color="000000"/>
                   </w:tcBorders>
+                  <w:vAlign w:val="center"/>
                 </w:tcPr>
                 <w:p>
                   <w:pPr>
-                    <w:pStyle w:val="Obsahtabulky"/>
+                    <w:pStyle w:val="Normal"/>
+                    <w:snapToGrid w:val="false"/>
+                    <w:spacing w:lineRule="auto" w:line="240" w:before="0" w:after="0"/>
                     <w:jc w:val="center"/>
-                    <w:rPr/>
+                    <w:rPr>
+                      <w:rFonts w:cs="Times New Roman"/>
+                      <w:color w:val="000000"/>
+                    </w:rPr>
                   </w:pPr>
                   <w:r>
                     <w:rPr>
-                      <w:rFonts w:eastAsia="SimSun" w:cs="Times New Roman"/>
-                      <w:color w:val="auto"/>
-                      <w:kern w:val="0"/>
-                      <w:sz w:val="24"/>
-                      <w:szCs w:val="24"/>
-                      <w:lang w:val="en-GB" w:eastAsia="ar-SA" w:bidi="ar-SA"/>
-                    </w:rPr>
-                    <w:t xml:space="preserve">3000.00</w:t>
+                      <w:rFonts w:cs="Times New Roman"/>
+                      <w:color w:val="000000"/>
+                    </w:rPr>
+                    <w:t>0,00</w:t>
                   </w:r>
                 </w:p>
               </w:tc>
@@ -1237,165 +1204,6 @@
                     <w:snapToGrid w:val="false"/>
                     <w:spacing w:lineRule="auto" w:line="240" w:before="0" w:after="0"/>
                     <w:jc w:val="center"/>
-                    <w:rPr/>
-                  </w:pPr>
-                  <w:r>
-                    <w:rPr>
-                      <w:rFonts w:cs="Times New Roman"/>
-                      <w:lang w:val="ru-RU" w:eastAsia="ru-RU"/>
-                    </w:rPr>
-                    <w:t xml:space="preserve">Ставка НДС / </w:t>
-                  </w:r>
-                  <w:r>
-                    <w:rPr>
-                      <w:rFonts w:cs="Times New Roman"/>
-                      <w:lang w:eastAsia="ru-RU"/>
-                    </w:rPr>
-                    <w:t>VAT Fee</w:t>
-                  </w:r>
-                </w:p>
-              </w:tc>
-              <w:tc>
-                <w:tcPr>
-                  <w:tcW w:w="990" w:type="dxa"/>
-                  <w:gridSpan w:val="3"/>
-                  <w:tcBorders>
-                    <w:top w:val="single" w:sz="4" w:space="0" w:color="000000"/>
-                    <w:left w:val="single" w:sz="8" w:space="0" w:color="000000"/>
-                    <w:bottom w:val="single" w:sz="8" w:space="0" w:color="000000"/>
-                  </w:tcBorders>
-                  <w:vAlign w:val="center"/>
-                </w:tcPr>
-                <w:p>
-                  <w:pPr>
-                    <w:pStyle w:val="Normal"/>
-                    <w:snapToGrid w:val="false"/>
-                    <w:spacing w:lineRule="auto" w:line="240" w:before="0" w:after="0"/>
-                    <w:jc w:val="center"/>
-                    <w:rPr>
-                      <w:rFonts w:ascii="Times New Roman" w:hAnsi="Times New Roman" w:cs="Times New Roman"/>
-                      <w:color w:val="000000"/>
-                    </w:rPr>
-                  </w:pPr>
-                  <w:r>
-                    <w:rPr>
-                      <w:rFonts w:cs="Times New Roman"/>
-                      <w:color w:val="000000"/>
-                    </w:rPr>
-                  </w:r>
-                </w:p>
-              </w:tc>
-              <w:tc>
-                <w:tcPr>
-                  <w:tcW w:w="990" w:type="dxa"/>
-                  <w:gridSpan w:val="3"/>
-                  <w:tcBorders>
-                    <w:top w:val="single" w:sz="4" w:space="0" w:color="000000"/>
-                    <w:left w:val="single" w:sz="8" w:space="0" w:color="000000"/>
-                    <w:bottom w:val="single" w:sz="8" w:space="0" w:color="000000"/>
-                  </w:tcBorders>
-                  <w:vAlign w:val="center"/>
-                </w:tcPr>
-                <w:p>
-                  <w:pPr>
-                    <w:pStyle w:val="Normal"/>
-                    <w:snapToGrid w:val="false"/>
-                    <w:spacing w:lineRule="auto" w:line="240" w:before="0" w:after="0"/>
-                    <w:rPr>
-                      <w:rFonts w:ascii="Times New Roman" w:hAnsi="Times New Roman" w:cs="Times New Roman"/>
-                      <w:color w:val="000000"/>
-                    </w:rPr>
-                  </w:pPr>
-                  <w:r>
-                    <w:rPr>
-                      <w:rFonts w:cs="Times New Roman"/>
-                      <w:color w:val="000000"/>
-                    </w:rPr>
-                  </w:r>
-                </w:p>
-              </w:tc>
-              <w:tc>
-                <w:tcPr>
-                  <w:tcW w:w="1850" w:type="dxa"/>
-                  <w:gridSpan w:val="3"/>
-                  <w:tcBorders>
-                    <w:top w:val="single" w:sz="4" w:space="0" w:color="000000"/>
-                    <w:left w:val="single" w:sz="8" w:space="0" w:color="000000"/>
-                    <w:bottom w:val="single" w:sz="8" w:space="0" w:color="000000"/>
-                  </w:tcBorders>
-                  <w:vAlign w:val="center"/>
-                </w:tcPr>
-                <w:p>
-                  <w:pPr>
-                    <w:pStyle w:val="Normal"/>
-                    <w:snapToGrid w:val="false"/>
-                    <w:spacing w:lineRule="auto" w:line="240" w:before="0" w:after="0"/>
-                    <w:rPr>
-                      <w:rFonts w:ascii="Times New Roman" w:hAnsi="Times New Roman" w:cs="Times New Roman"/>
-                      <w:color w:val="000000"/>
-                    </w:rPr>
-                  </w:pPr>
-                  <w:r>
-                    <w:rPr>
-                      <w:rFonts w:cs="Times New Roman"/>
-                      <w:color w:val="000000"/>
-                    </w:rPr>
-                  </w:r>
-                </w:p>
-              </w:tc>
-              <w:tc>
-                <w:tcPr>
-                  <w:tcW w:w="1570" w:type="dxa"/>
-                  <w:tcBorders>
-                    <w:top w:val="single" w:sz="4" w:space="0" w:color="000000"/>
-                    <w:left w:val="single" w:sz="8" w:space="0" w:color="000000"/>
-                    <w:bottom w:val="single" w:sz="8" w:space="0" w:color="000000"/>
-                    <w:right w:val="single" w:sz="8" w:space="0" w:color="000000"/>
-                  </w:tcBorders>
-                  <w:vAlign w:val="center"/>
-                </w:tcPr>
-                <w:p>
-                  <w:pPr>
-                    <w:pStyle w:val="Normal"/>
-                    <w:snapToGrid w:val="false"/>
-                    <w:spacing w:lineRule="auto" w:line="240" w:before="0" w:after="0"/>
-                    <w:jc w:val="center"/>
-                    <w:rPr>
-                      <w:rFonts w:cs="Times New Roman"/>
-                      <w:color w:val="000000"/>
-                    </w:rPr>
-                  </w:pPr>
-                  <w:r>
-                    <w:rPr>
-                      <w:rFonts w:cs="Times New Roman"/>
-                      <w:color w:val="000000"/>
-                    </w:rPr>
-                    <w:t>0,00</w:t>
-                  </w:r>
-                </w:p>
-              </w:tc>
-            </w:tr>
-            <w:tr>
-              <w:trPr>
-                <w:trHeight w:val="442" w:hRule="atLeast"/>
-              </w:trPr>
-              <w:tc>
-                <w:tcPr>
-                  <w:tcW w:w="5029" w:type="dxa"/>
-                  <w:gridSpan w:val="2"/>
-                  <w:tcBorders>
-                    <w:top w:val="single" w:sz="4" w:space="0" w:color="000000"/>
-                    <w:left w:val="single" w:sz="8" w:space="0" w:color="000000"/>
-                    <w:bottom w:val="single" w:sz="8" w:space="0" w:color="000000"/>
-                  </w:tcBorders>
-                  <w:vAlign w:val="center"/>
-                </w:tcPr>
-                <w:p>
-                  <w:pPr>
-                    <w:pStyle w:val="Normal"/>
-                    <w:snapToGrid w:val="false"/>
-                    <w:spacing w:lineRule="auto" w:line="240" w:before="0" w:after="0"/>
-                    <w:jc w:val="center"/>
                     <w:rPr>
                       <w:rFonts w:cs="Times New Roman"/>
                       <w:b/>
@@ -1607,7 +1415,7 @@
                       <w:szCs w:val="24"/>
                       <w:lang w:val="en-GB" w:eastAsia="ar-SA"/>
                     </w:rPr>
-                    <w:t xml:space="preserve">3000.00</w:t>
+                    <w:t xml:space="preserve">0</w:t>
                   </w:r>
                 </w:p>
               </w:tc>
@@ -1959,7 +1767,7 @@
                 <w:iCs/>
                 <w:lang w:val="ru-RU"/>
               </w:rPr>
-              <w:t xml:space="preserve"/>
+              <w:t xml:space="preserve">2021-001</w:t>
             </w:r>
             <w:r>
               <w:rPr>

</xml_diff>

<commit_message>
added description to products
</commit_message>
<xml_diff>
--- a/firmmanager/static/app_documents/layouts/specification.docx
+++ b/firmmanager/static/app_documents/layouts/specification.docx
@@ -232,7 +232,7 @@
                 <w:szCs w:val="24"/>
                 <w:lang w:val="en-GB" w:eastAsia="ar-SA"/>
               </w:rPr>
-              <w:t xml:space="preserve">Новочеркасск Mega Shisha</w:t>
+              <w:t xml:space="preserve">Canada Black Smoke</w:t>
             </w:r>
             <w:r>
               <w:rPr>
@@ -248,7 +248,7 @@
                 <w:szCs w:val="24"/>
                 <w:lang w:val="en-GB" w:eastAsia="ar-SA"/>
               </w:rPr>
-              <w:t xml:space="preserve">Директор</w:t>
+              <w:t xml:space="preserve">Director</w:t>
             </w:r>
             <w:r>
               <w:rPr>
@@ -280,7 +280,7 @@
                 <w:szCs w:val="24"/>
                 <w:lang w:val="en-GB" w:eastAsia="ar-SA"/>
               </w:rPr>
-              <w:t xml:space="preserve">Глеб</w:t>
+              <w:t xml:space="preserve">Daniel</w:t>
             </w:r>
             <w:r>
               <w:rPr>
@@ -296,7 +296,7 @@
                 <w:szCs w:val="24"/>
                 <w:lang w:val="en-GB" w:eastAsia="ar-SA"/>
               </w:rPr>
-              <w:t xml:space="preserve">Ковалев</w:t>
+              <w:t xml:space="preserve">Denver</w:t>
             </w:r>
             <w:r>
               <w:rPr>
@@ -321,7 +321,7 @@
                 <w:szCs w:val="24"/>
                 <w:lang w:val="en-GB" w:eastAsia="ar-SA"/>
               </w:rPr>
-              <w:t xml:space="preserve">ООО "Hookah Retrofit"</w:t>
+              <w:t xml:space="preserve">Геркен Елена Алексеевна (ИП)</w:t>
             </w:r>
             <w:r>
               <w:rPr>
@@ -846,7 +846,7 @@
                       <w:color w:val="000000"/>
                       <w:lang w:val="ru-RU"/>
                     </w:rPr>
-                    <w:t xml:space="preserve">Цена за штуку в Рубль</w:t>
+                    <w:t xml:space="preserve">Цена за штуку в Евро</w:t>
                   </w:r>
                 </w:p>
                 <w:p>
@@ -991,7 +991,7 @@
                       <w:color w:val="000000"/>
                       <w:lang w:val="ru-RU"/>
                     </w:rPr>
-                    <w:t xml:space="preserve">Рубль</w:t>
+                    <w:t xml:space="preserve">Евро</w:t>
                   </w:r>
                 </w:p>
                 <w:p>
@@ -1020,6 +1020,198 @@
                       <w:color w:val="000000"/>
                     </w:rPr>
                     <w:t xml:space="preserve">Total price, EURO</w:t>
+                  </w:r>
+                </w:p>
+              </w:tc>
+            </w:tr>
+            <w:tr>
+              <w:trPr/>
+              <w:tc>
+                <w:tcPr>
+                  <w:tcW w:w="4765" w:type="dxa"/>
+                  <w:tcBorders>
+                    <w:top w:val="single" w:sz="2" w:space="0" w:color="000001"/>
+                    <w:left w:val="single" w:sz="2" w:space="0" w:color="000001"/>
+                    <w:bottom w:val="single" w:sz="2" w:space="0" w:color="000001"/>
+                  </w:tcBorders>
+                </w:tcPr>
+                <w:p>
+                  <w:pPr>
+                    <w:pStyle w:val="Obsahtabulky"/>
+                    <w:jc w:val="center"/>
+                    <w:rPr/>
+                  </w:pPr>
+                  <w:r>
+                    <w:rPr>
+                      <w:rFonts w:eastAsia="SimSun" w:cs="Times New Roman"/>
+                      <w:b/>
+                      <w:bCs/>
+                      <w:color w:val="auto"/>
+                      <w:kern w:val="0"/>
+                      <w:sz w:val="24"/>
+                      <w:szCs w:val="24"/>
+                      <w:lang w:val="en-GB" w:eastAsia="ar-SA" w:bidi="ar-SA"/>
+                    </w:rPr>
+                    <w:t xml:space="preserve">Кальян</w:t>
+                  </w:r>
+                </w:p>
+                <w:p>
+                  <w:pPr>
+                    <w:pStyle w:val="Obsahtabulky"/>
+                    <w:jc w:val="center"/>
+                    <w:rPr/>
+                  </w:pPr>
+                  <w:r>
+                    <w:rPr>
+                      <w:rFonts w:eastAsia="SimSun" w:cs="Times New Roman"/>
+                      <w:b/>
+                      <w:bCs/>
+                      <w:color w:val="auto"/>
+                      <w:kern w:val="0"/>
+                      <w:sz w:val="24"/>
+                      <w:szCs w:val="24"/>
+                      <w:lang w:val="en-GB" w:eastAsia="ar-SA" w:bidi="ar-SA"/>
+                    </w:rPr>
+                    <w:t xml:space="preserve">Optima</w:t>
+                  </w:r>
+                </w:p>
+                <w:p>
+                  <w:pPr>
+                    <w:pStyle w:val="Obsahtabulky"/>
+                    <w:jc w:val="center"/>
+                    <w:rPr/>
+                  </w:pPr>
+                  <w:r>
+                    <w:rPr>
+                      <w:rFonts w:eastAsia="SimSun" w:cs="Times New Roman"/>
+                      <w:b/>
+                      <w:bCs/>
+                      <w:color w:val="auto"/>
+                      <w:kern w:val="0"/>
+                      <w:sz w:val="24"/>
+                      <w:szCs w:val="24"/>
+                      <w:lang w:val="en-GB" w:eastAsia="ar-SA" w:bidi="ar-SA"/>
+                    </w:rPr>
+                    <w:t xml:space="preserve">Черный</w:t>
+                  </w:r>
+                </w:p>
+              </w:tc>
+              <w:tc>
+                <w:tcPr>
+                  <w:tcW w:w="1013" w:type="dxa"/>
+                  <w:gridSpan w:val="2"/>
+                  <w:tcBorders>
+                    <w:top w:val="single" w:sz="2" w:space="0" w:color="000001"/>
+                    <w:left w:val="single" w:sz="2" w:space="0" w:color="000001"/>
+                    <w:bottom w:val="single" w:sz="2" w:space="0" w:color="000001"/>
+                  </w:tcBorders>
+                </w:tcPr>
+                <w:p>
+                  <w:pPr>
+                    <w:pStyle w:val="Obsahtabulky"/>
+                    <w:spacing w:before="0" w:after="0"/>
+                    <w:jc w:val="center"/>
+                    <w:rPr/>
+                  </w:pPr>
+                  <w:r>
+                    <w:rPr>
+                      <w:rFonts w:eastAsia="SimSun" w:cs="Times New Roman"/>
+                      <w:color w:val="auto"/>
+                      <w:kern w:val="0"/>
+                      <w:sz w:val="24"/>
+                      <w:szCs w:val="24"/>
+                      <w:lang w:val="en-GB" w:eastAsia="ar-SA" w:bidi="ar-SA"/>
+                    </w:rPr>
+                    <w:t>шт.</w:t>
+                  </w:r>
+                </w:p>
+              </w:tc>
+              <w:tc>
+                <w:tcPr>
+                  <w:tcW w:w="1026" w:type="dxa"/>
+                  <w:gridSpan w:val="4"/>
+                  <w:tcBorders>
+                    <w:top w:val="single" w:sz="2" w:space="0" w:color="000001"/>
+                    <w:left w:val="single" w:sz="2" w:space="0" w:color="000001"/>
+                    <w:bottom w:val="single" w:sz="2" w:space="0" w:color="000001"/>
+                  </w:tcBorders>
+                </w:tcPr>
+                <w:p>
+                  <w:pPr>
+                    <w:pStyle w:val="Obsahtabulky"/>
+                    <w:jc w:val="center"/>
+                    <w:rPr/>
+                  </w:pPr>
+                  <w:r>
+                    <w:rPr>
+                      <w:rFonts w:eastAsia="SimSun" w:cs="Times New Roman"/>
+                      <w:color w:val="auto"/>
+                      <w:kern w:val="0"/>
+                      <w:sz w:val="24"/>
+                      <w:szCs w:val="24"/>
+                      <w:lang w:val="en-GB" w:eastAsia="ar-SA" w:bidi="ar-SA"/>
+                    </w:rPr>
+                    <w:t xml:space="preserve">15</w:t>
+                  </w:r>
+                </w:p>
+              </w:tc>
+              <w:tc>
+                <w:tcPr>
+                  <w:tcW w:w="1815" w:type="dxa"/>
+                  <w:gridSpan w:val="2"/>
+                  <w:tcBorders>
+                    <w:top w:val="single" w:sz="2" w:space="0" w:color="000001"/>
+                    <w:left w:val="single" w:sz="2" w:space="0" w:color="000001"/>
+                    <w:bottom w:val="single" w:sz="2" w:space="0" w:color="000001"/>
+                    <w:right w:val="single" w:sz="2" w:space="0" w:color="000001"/>
+                  </w:tcBorders>
+                </w:tcPr>
+                <w:p>
+                  <w:pPr>
+                    <w:pStyle w:val="Obsahtabulky"/>
+                    <w:jc w:val="center"/>
+                    <w:rPr/>
+                  </w:pPr>
+                  <w:r>
+                    <w:rPr>
+                      <w:rFonts w:eastAsia="SimSun" w:cs="Times New Roman"/>
+                      <w:color w:val="auto"/>
+                      <w:kern w:val="0"/>
+                      <w:sz w:val="24"/>
+                      <w:szCs w:val="24"/>
+                      <w:lang w:val="en-GB" w:eastAsia="ar-SA" w:bidi="ar-SA"/>
+                    </w:rPr>
+                    <w:t xml:space="preserve">5500.00</w:t>
+                  </w:r>
+                </w:p>
+              </w:tc>
+              <w:tc>
+                <w:tcPr>
+                  <w:tcW w:w="1810" w:type="dxa"/>
+                  <w:gridSpan w:val="3"/>
+                  <w:tcBorders>
+                    <w:top w:val="single" w:sz="2" w:space="0" w:color="000001"/>
+                    <w:left w:val="single" w:sz="2" w:space="0" w:color="000001"/>
+                    <w:bottom w:val="single" w:sz="2" w:space="0" w:color="000001"/>
+                    <w:right w:val="single" w:sz="2" w:space="0" w:color="000001"/>
+                  </w:tcBorders>
+                </w:tcPr>
+                <w:p>
+                  <w:pPr>
+                    <w:pStyle w:val="Obsahtabulky"/>
+                    <w:jc w:val="center"/>
+                    <w:rPr/>
+                  </w:pPr>
+                  <w:r>
+                    <w:rPr>
+                      <w:rFonts w:eastAsia="SimSun" w:cs="Times New Roman"/>
+                      <w:color w:val="auto"/>
+                      <w:kern w:val="0"/>
+                      <w:sz w:val="24"/>
+                      <w:szCs w:val="24"/>
+                      <w:lang w:val="en-GB" w:eastAsia="ar-SA" w:bidi="ar-SA"/>
+                    </w:rPr>
+                    <w:t xml:space="preserve">82500.00</w:t>
                   </w:r>
                 </w:p>
               </w:tc>
@@ -1415,7 +1607,7 @@
                       <w:szCs w:val="24"/>
                       <w:lang w:val="en-GB" w:eastAsia="ar-SA"/>
                     </w:rPr>
-                    <w:t xml:space="preserve">0</w:t>
+                    <w:t xml:space="preserve">82500.00</w:t>
                   </w:r>
                 </w:p>
               </w:tc>
@@ -1621,7 +1813,7 @@
                 <w:szCs w:val="24"/>
                 <w:lang w:val="en-GB" w:eastAsia="ar-SA"/>
               </w:rPr>
-              <w:t xml:space="preserve">Поставка из Санкт-Петербурга</w:t>
+              <w:t xml:space="preserve">EXW</w:t>
             </w:r>
             <w:r>
               <w:rPr>
@@ -1940,7 +2132,7 @@
                 <w:szCs w:val="24"/>
                 <w:lang w:val="en-GB" w:eastAsia="ar-SA"/>
               </w:rPr>
-              <w:t xml:space="preserve">ООО "Hookah Retrofit"</w:t>
+              <w:t xml:space="preserve">Геркен Елена Алексеевна (ИП)</w:t>
             </w:r>
           </w:p>
           <w:p>
@@ -2087,7 +2279,7 @@
                 <w:szCs w:val="24"/>
                 <w:lang w:val="en-GB" w:eastAsia="ar-SA"/>
               </w:rPr>
-              <w:t xml:space="preserve">Ковалев</w:t>
+              <w:t xml:space="preserve">Denver</w:t>
             </w:r>
           </w:p>
         </w:tc>

</xml_diff>